<commit_message>
Nested a schema and now my code generates a random number of fake reviews for a given product ID. YAY!! Thanks Rick :')
</commit_message>
<xml_diff>
--- a/Issues.docx
+++ b/Issues.docx
@@ -123,6 +123,36 @@
           <w:szCs w:val="20"/>
         </w:rPr>
       </w:pPr>
+      <w:r>
+        <w:rPr>
+          <w:rFonts w:ascii="Helvetica" w:hAnsi="Helvetica"/>
+          <w:sz w:val="20"/>
+          <w:szCs w:val="20"/>
+        </w:rPr>
+        <w:t>Read documentation carefully about how to use functions corrrectly!</w:t>
+      </w:r>
+    </w:p>
+    <w:p>
+      <w:pPr>
+        <w:pStyle w:val="ListParagraph"/>
+        <w:numPr>
+          <w:ilvl w:val="0"/>
+          <w:numId w:val="1"/>
+        </w:numPr>
+        <w:rPr>
+          <w:rFonts w:ascii="Helvetica" w:hAnsi="Helvetica"/>
+          <w:sz w:val="20"/>
+          <w:szCs w:val="20"/>
+        </w:rPr>
+      </w:pPr>
+      <w:r>
+        <w:rPr>
+          <w:rFonts w:ascii="Helvetica" w:hAnsi="Helvetica"/>
+          <w:sz w:val="20"/>
+          <w:szCs w:val="20"/>
+        </w:rPr>
+        <w:t>Delete require satements and exports that you’re not using, esp if you use the same variable name a lot, like “database” and “db”.</w:t>
+      </w:r>
     </w:p>
     <w:sectPr>
       <w:pgSz w:w="12240" w:h="15840"/>

</xml_diff>